<commit_message>
testing with new images - still not completly robust
</commit_message>
<xml_diff>
--- a/data/mnz-vorlagen/haus-vom-nicolaus.docx
+++ b/data/mnz-vorlagen/haus-vom-nicolaus.docx
@@ -966,14 +966,14 @@
                           <w:p>
                             <w:pPr>
                               <w:rPr>
-                                <w:color w:val="00FF00"/>
+                                <w:color w:val="00FFFF"/>
                                 <w:sz w:val="36"/>
                                 <w:szCs w:val="36"/>
                               </w:rPr>
                             </w:pPr>
                             <w:r>
                               <w:rPr>
-                                <w:color w:val="00FF00"/>
+                                <w:color w:val="00FFFF"/>
                                 <w:sz w:val="36"/>
                                 <w:szCs w:val="36"/>
                               </w:rPr>
@@ -1002,14 +1002,14 @@
                     <w:p>
                       <w:pPr>
                         <w:rPr>
-                          <w:color w:val="00FF00"/>
+                          <w:color w:val="00FFFF"/>
                           <w:sz w:val="36"/>
                           <w:szCs w:val="36"/>
                         </w:rPr>
                       </w:pPr>
                       <w:r>
                         <w:rPr>
-                          <w:color w:val="00FF00"/>
+                          <w:color w:val="00FFFF"/>
                           <w:sz w:val="36"/>
                           <w:szCs w:val="36"/>
                         </w:rPr>
@@ -1069,14 +1069,14 @@
                           <w:p>
                             <w:pPr>
                               <w:rPr>
-                                <w:color w:val="00FF00"/>
+                                <w:color w:val="00FFFF"/>
                                 <w:sz w:val="36"/>
                                 <w:szCs w:val="36"/>
                               </w:rPr>
                             </w:pPr>
                             <w:r>
                               <w:rPr>
-                                <w:color w:val="00FF00"/>
+                                <w:color w:val="00FFFF"/>
                                 <w:sz w:val="36"/>
                                 <w:szCs w:val="36"/>
                               </w:rPr>
@@ -1105,14 +1105,14 @@
                     <w:p>
                       <w:pPr>
                         <w:rPr>
-                          <w:color w:val="00FF00"/>
+                          <w:color w:val="00FFFF"/>
                           <w:sz w:val="36"/>
                           <w:szCs w:val="36"/>
                         </w:rPr>
                       </w:pPr>
                       <w:r>
                         <w:rPr>
-                          <w:color w:val="00FF00"/>
+                          <w:color w:val="00FFFF"/>
                           <w:sz w:val="36"/>
                           <w:szCs w:val="36"/>
                         </w:rPr>
@@ -1378,14 +1378,14 @@
                           <w:p>
                             <w:pPr>
                               <w:rPr>
-                                <w:color w:val="00FF00"/>
+                                <w:color w:val="00FFFF"/>
                                 <w:sz w:val="36"/>
                                 <w:szCs w:val="36"/>
                               </w:rPr>
                             </w:pPr>
                             <w:r>
                               <w:rPr>
-                                <w:color w:val="00FF00"/>
+                                <w:color w:val="00FFFF"/>
                                 <w:sz w:val="36"/>
                                 <w:szCs w:val="36"/>
                               </w:rPr>
@@ -1414,14 +1414,14 @@
                     <w:p>
                       <w:pPr>
                         <w:rPr>
-                          <w:color w:val="00FF00"/>
+                          <w:color w:val="00FFFF"/>
                           <w:sz w:val="36"/>
                           <w:szCs w:val="36"/>
                         </w:rPr>
                       </w:pPr>
                       <w:r>
                         <w:rPr>
-                          <w:color w:val="00FF00"/>
+                          <w:color w:val="00FFFF"/>
                           <w:sz w:val="36"/>
                           <w:szCs w:val="36"/>
                         </w:rPr>
@@ -1793,14 +1793,14 @@
                           <w:p>
                             <w:pPr>
                               <w:rPr>
-                                <w:color w:val="00FF00"/>
+                                <w:color w:val="00FFFF"/>
                                 <w:sz w:val="36"/>
                                 <w:szCs w:val="36"/>
                               </w:rPr>
                             </w:pPr>
                             <w:r>
                               <w:rPr>
-                                <w:color w:val="00FF00"/>
+                                <w:color w:val="00FFFF"/>
                                 <w:sz w:val="36"/>
                                 <w:szCs w:val="36"/>
                               </w:rPr>
@@ -1829,14 +1829,14 @@
                     <w:p>
                       <w:pPr>
                         <w:rPr>
-                          <w:color w:val="00FF00"/>
+                          <w:color w:val="00FFFF"/>
                           <w:sz w:val="36"/>
                           <w:szCs w:val="36"/>
                         </w:rPr>
                       </w:pPr>
                       <w:r>
                         <w:rPr>
-                          <w:color w:val="00FF00"/>
+                          <w:color w:val="00FFFF"/>
                           <w:sz w:val="36"/>
                           <w:szCs w:val="36"/>
                         </w:rPr>
@@ -1956,10 +1956,10 @@
       <w:r>
         <w:br w:type="page"/>
       </w:r>
+    </w:p>
+    <w:p>
       <w:bookmarkStart w:id="0" w:name="_GoBack"/>
       <w:bookmarkEnd w:id="0"/>
-    </w:p>
-    <w:p>
       <w:r>
         <w:rPr>
           <w:noProof/>
@@ -2310,14 +2310,14 @@
                           <w:p>
                             <w:pPr>
                               <w:rPr>
-                                <w:color w:val="00FF00"/>
+                                <w:color w:val="00FFFF"/>
                                 <w:sz w:val="36"/>
                                 <w:szCs w:val="36"/>
                               </w:rPr>
                             </w:pPr>
                             <w:r>
                               <w:rPr>
-                                <w:color w:val="00FF00"/>
+                                <w:color w:val="00FFFF"/>
                                 <w:sz w:val="36"/>
                                 <w:szCs w:val="36"/>
                               </w:rPr>
@@ -2346,14 +2346,14 @@
                     <w:p>
                       <w:pPr>
                         <w:rPr>
-                          <w:color w:val="00FF00"/>
+                          <w:color w:val="00FFFF"/>
                           <w:sz w:val="36"/>
                           <w:szCs w:val="36"/>
                         </w:rPr>
                       </w:pPr>
                       <w:r>
                         <w:rPr>
-                          <w:color w:val="00FF00"/>
+                          <w:color w:val="00FFFF"/>
                           <w:sz w:val="36"/>
                           <w:szCs w:val="36"/>
                         </w:rPr>
@@ -2516,14 +2516,14 @@
                           <w:p>
                             <w:pPr>
                               <w:rPr>
-                                <w:color w:val="00FF00"/>
+                                <w:color w:val="00FFFF"/>
                                 <w:sz w:val="36"/>
                                 <w:szCs w:val="36"/>
                               </w:rPr>
                             </w:pPr>
                             <w:r>
                               <w:rPr>
-                                <w:color w:val="00FF00"/>
+                                <w:color w:val="00FFFF"/>
                                 <w:sz w:val="36"/>
                                 <w:szCs w:val="36"/>
                               </w:rPr>
@@ -2552,14 +2552,14 @@
                     <w:p>
                       <w:pPr>
                         <w:rPr>
-                          <w:color w:val="00FF00"/>
+                          <w:color w:val="00FFFF"/>
                           <w:sz w:val="36"/>
                           <w:szCs w:val="36"/>
                         </w:rPr>
                       </w:pPr>
                       <w:r>
                         <w:rPr>
-                          <w:color w:val="00FF00"/>
+                          <w:color w:val="00FFFF"/>
                           <w:sz w:val="36"/>
                           <w:szCs w:val="36"/>
                         </w:rPr>
@@ -2722,14 +2722,14 @@
                           <w:p>
                             <w:pPr>
                               <w:rPr>
-                                <w:color w:val="00FF00"/>
+                                <w:color w:val="00FFFF"/>
                                 <w:sz w:val="36"/>
                                 <w:szCs w:val="36"/>
                               </w:rPr>
                             </w:pPr>
                             <w:r>
                               <w:rPr>
-                                <w:color w:val="00FF00"/>
+                                <w:color w:val="00FFFF"/>
                                 <w:sz w:val="36"/>
                                 <w:szCs w:val="36"/>
                               </w:rPr>
@@ -2758,14 +2758,14 @@
                     <w:p>
                       <w:pPr>
                         <w:rPr>
-                          <w:color w:val="00FF00"/>
+                          <w:color w:val="00FFFF"/>
                           <w:sz w:val="36"/>
                           <w:szCs w:val="36"/>
                         </w:rPr>
                       </w:pPr>
                       <w:r>
                         <w:rPr>
-                          <w:color w:val="00FF00"/>
+                          <w:color w:val="00FFFF"/>
                           <w:sz w:val="36"/>
                           <w:szCs w:val="36"/>
                         </w:rPr>

</xml_diff>